<commit_message>
Ajout Modals Dossier d'Analyse
</commit_message>
<xml_diff>
--- a/documentation/Analyse/Dossier d'analyse.docx
+++ b/documentation/Analyse/Dossier d'analyse.docx
@@ -10,7 +10,6 @@
           <w:docPartUnique/>
         </w:docPartObj>
       </w:sdtPr>
-      <w:sdtEndPr/>
       <w:sdtContent>
         <w:tbl>
           <w:tblPr>
@@ -59,7 +58,6 @@
                   <w:calendar w:val="gregorian"/>
                 </w:date>
               </w:sdtPr>
-              <w:sdtEndPr/>
               <w:sdtContent>
                 <w:tc>
                   <w:tcPr>
@@ -273,19 +271,7 @@
                       <w:rPr>
                         <w:lang w:val="fr-FR"/>
                       </w:rPr>
-                      <w:t xml:space="preserve"> </w:t>
-                    </w:r>
-                    <w:r>
-                      <w:rPr>
-                        <w:lang w:val="fr-FR"/>
-                      </w:rPr>
-                      <w:t xml:space="preserve"> </w:t>
-                    </w:r>
-                    <w:r>
-                      <w:rPr>
-                        <w:lang w:val="fr-FR"/>
-                      </w:rPr>
-                      <w:t>PILORGE Dorian, BESRET Paul et MARTINEZ Quentin</w:t>
+                      <w:t xml:space="preserve">  PILORGE Dorian, BESRET Paul et MARTINEZ Quentin</w:t>
                     </w:r>
                   </w:p>
                 </w:tc>
@@ -319,7 +305,6 @@
           <w:docPartUnique/>
         </w:docPartObj>
       </w:sdtPr>
-      <w:sdtEndPr/>
       <w:sdtContent>
         <w:p>
           <w:pPr>
@@ -1078,6 +1063,14 @@
           </w:hyperlink>
         </w:p>
         <w:p>
+          <w:pPr>
+            <w:tabs>
+              <w:tab w:val="left" w:pos="5430"/>
+            </w:tabs>
+            <w:rPr>
+              <w:bCs/>
+            </w:rPr>
+          </w:pPr>
           <w:r>
             <w:rPr>
               <w:b/>
@@ -1085,6 +1078,27 @@
             </w:rPr>
             <w:fldChar w:fldCharType="end"/>
           </w:r>
+          <w:r>
+            <w:rPr>
+              <w:bCs/>
+            </w:rPr>
+            <w:t xml:space="preserve">Les </w:t>
+          </w:r>
+          <w:proofErr w:type="spellStart"/>
+          <w:r>
+            <w:rPr>
+              <w:bCs/>
+            </w:rPr>
+            <w:t>modals</w:t>
+          </w:r>
+          <w:proofErr w:type="spellEnd"/>
+        </w:p>
+        <w:p>
+          <w:pPr>
+            <w:tabs>
+              <w:tab w:val="left" w:pos="5430"/>
+            </w:tabs>
+          </w:pPr>
         </w:p>
       </w:sdtContent>
     </w:sdt>
@@ -1113,7 +1127,6 @@
         <w:rPr>
           <w:rFonts w:asciiTheme="minorHAnsi" w:hAnsiTheme="minorHAnsi"/>
         </w:rPr>
-        <w:lastRenderedPageBreak/>
         <w:t>Spécifications fonctionnelles</w:t>
       </w:r>
     </w:p>
@@ -1632,7 +1645,6 @@
         <w:rPr>
           <w:noProof/>
         </w:rPr>
-        <w:lastRenderedPageBreak/>
         <w:drawing>
           <wp:anchor distT="0" distB="0" distL="114300" distR="114300" simplePos="0" relativeHeight="251676160" behindDoc="0" locked="0" layoutInCell="1" allowOverlap="1">
             <wp:simplePos x="0" y="0"/>
@@ -2693,8 +2705,6 @@
       <w:bookmarkEnd w:id="4"/>
     </w:p>
     <w:p>
-      <w:bookmarkStart w:id="5" w:name="_GoBack"/>
-      <w:bookmarkEnd w:id="5"/>
       <w:r>
         <w:rPr>
           <w:noProof/>
@@ -3150,7 +3160,7 @@
           <w:rFonts w:asciiTheme="minorHAnsi" w:hAnsiTheme="minorHAnsi"/>
         </w:rPr>
       </w:pPr>
-      <w:bookmarkStart w:id="6" w:name="_Toc505947958"/>
+      <w:bookmarkStart w:id="5" w:name="_Toc505947958"/>
       <w:r>
         <w:rPr>
           <w:rFonts w:asciiTheme="minorHAnsi" w:hAnsiTheme="minorHAnsi"/>
@@ -3158,7 +3168,7 @@
         <w:lastRenderedPageBreak/>
         <w:t>Panier utilisateur</w:t>
       </w:r>
-      <w:bookmarkEnd w:id="6"/>
+      <w:bookmarkEnd w:id="5"/>
     </w:p>
     <w:p>
       <w:r>
@@ -3530,7 +3540,7 @@
           <w:rFonts w:asciiTheme="minorHAnsi" w:hAnsiTheme="minorHAnsi"/>
         </w:rPr>
       </w:pPr>
-      <w:bookmarkStart w:id="7" w:name="_Toc505947959"/>
+      <w:bookmarkStart w:id="6" w:name="_Toc505947959"/>
       <w:r>
         <w:rPr>
           <w:rFonts w:asciiTheme="minorHAnsi" w:hAnsiTheme="minorHAnsi"/>
@@ -3538,7 +3548,7 @@
         <w:lastRenderedPageBreak/>
         <w:t>Commandes</w:t>
       </w:r>
-      <w:bookmarkEnd w:id="7"/>
+      <w:bookmarkEnd w:id="6"/>
       <w:r>
         <w:rPr>
           <w:rFonts w:asciiTheme="minorHAnsi" w:hAnsiTheme="minorHAnsi"/>
@@ -3866,7 +3876,7 @@
           <w:u w:val="single"/>
         </w:rPr>
       </w:pPr>
-      <w:bookmarkStart w:id="8" w:name="_Toc505947960"/>
+      <w:bookmarkStart w:id="7" w:name="_Toc505947960"/>
       <w:proofErr w:type="gramStart"/>
       <w:r>
         <w:rPr>
@@ -3874,35 +3884,7 @@
           <w:u w:val="single"/>
         </w:rPr>
         <w:lastRenderedPageBreak/>
-        <w:t>L</w:t>
-      </w:r>
-      <w:r>
-        <w:rPr>
-          <w:rFonts w:asciiTheme="minorHAnsi" w:hAnsiTheme="minorHAnsi"/>
-          <w:u w:val="single"/>
-        </w:rPr>
-        <w:t>’</w:t>
-      </w:r>
-      <w:r>
-        <w:rPr>
-          <w:rFonts w:asciiTheme="minorHAnsi" w:hAnsiTheme="minorHAnsi"/>
-          <w:u w:val="single"/>
-        </w:rPr>
-        <w:t xml:space="preserve"> </w:t>
-      </w:r>
-      <w:r>
-        <w:rPr>
-          <w:rFonts w:asciiTheme="minorHAnsi" w:hAnsiTheme="minorHAnsi"/>
-          <w:u w:val="single"/>
-        </w:rPr>
-        <w:t>I</w:t>
-      </w:r>
-      <w:r>
-        <w:rPr>
-          <w:rFonts w:asciiTheme="minorHAnsi" w:hAnsiTheme="minorHAnsi"/>
-          <w:u w:val="single"/>
-        </w:rPr>
-        <w:t>nterface</w:t>
+        <w:t>L’ Interface</w:t>
       </w:r>
       <w:proofErr w:type="gramEnd"/>
       <w:r>
@@ -3910,16 +3892,9 @@
           <w:rFonts w:asciiTheme="minorHAnsi" w:hAnsiTheme="minorHAnsi"/>
           <w:u w:val="single"/>
         </w:rPr>
-        <w:t xml:space="preserve"> </w:t>
+        <w:t xml:space="preserve"> Administrateur</w:t>
       </w:r>
-      <w:r>
-        <w:rPr>
-          <w:rFonts w:asciiTheme="minorHAnsi" w:hAnsiTheme="minorHAnsi"/>
-          <w:u w:val="single"/>
-        </w:rPr>
-        <w:t>Administrateur</w:t>
-      </w:r>
-      <w:bookmarkEnd w:id="8"/>
+      <w:bookmarkEnd w:id="7"/>
     </w:p>
     <w:p>
       <w:pPr>
@@ -3932,14 +3907,14 @@
           <w:rFonts w:asciiTheme="minorHAnsi" w:hAnsiTheme="minorHAnsi"/>
         </w:rPr>
       </w:pPr>
-      <w:bookmarkStart w:id="9" w:name="_Toc505947961"/>
+      <w:bookmarkStart w:id="8" w:name="_Toc505947961"/>
       <w:r>
         <w:rPr>
           <w:rFonts w:asciiTheme="minorHAnsi" w:hAnsiTheme="minorHAnsi"/>
         </w:rPr>
         <w:t>Gestion téléprospecteur</w:t>
       </w:r>
-      <w:bookmarkEnd w:id="9"/>
+      <w:bookmarkEnd w:id="8"/>
     </w:p>
     <w:p>
       <w:r>
@@ -4214,8 +4189,778 @@
       </w:tr>
     </w:tbl>
     <w:p/>
+    <w:p/>
+    <w:p/>
+    <w:p>
+      <w:pPr>
+        <w:pStyle w:val="Titre1"/>
+        <w:rPr>
+          <w:rFonts w:asciiTheme="minorHAnsi" w:hAnsiTheme="minorHAnsi"/>
+          <w:u w:val="single"/>
+        </w:rPr>
+      </w:pPr>
+      <w:r>
+        <w:rPr>
+          <w:rFonts w:asciiTheme="minorHAnsi" w:hAnsiTheme="minorHAnsi"/>
+          <w:u w:val="single"/>
+        </w:rPr>
+        <w:lastRenderedPageBreak/>
+        <w:t>L</w:t>
+      </w:r>
+      <w:r>
+        <w:rPr>
+          <w:rFonts w:asciiTheme="minorHAnsi" w:hAnsiTheme="minorHAnsi"/>
+          <w:u w:val="single"/>
+        </w:rPr>
+        <w:t xml:space="preserve">es </w:t>
+      </w:r>
+      <w:proofErr w:type="spellStart"/>
+      <w:r>
+        <w:rPr>
+          <w:rFonts w:asciiTheme="minorHAnsi" w:hAnsiTheme="minorHAnsi"/>
+          <w:u w:val="single"/>
+        </w:rPr>
+        <w:t>modals</w:t>
+      </w:r>
+      <w:proofErr w:type="spellEnd"/>
+      <w:r>
+        <w:rPr>
+          <w:rFonts w:asciiTheme="minorHAnsi" w:hAnsiTheme="minorHAnsi"/>
+          <w:u w:val="single"/>
+        </w:rPr>
+        <w:t xml:space="preserve"> de confirmation / d’erreurs</w:t>
+      </w:r>
+      <w:r>
+        <w:rPr>
+          <w:rFonts w:asciiTheme="minorHAnsi" w:hAnsiTheme="minorHAnsi"/>
+          <w:u w:val="single"/>
+        </w:rPr>
+        <w:t xml:space="preserve"> de la boutique</w:t>
+      </w:r>
+    </w:p>
+    <w:p>
+      <w:pPr>
+        <w:pStyle w:val="Titre2"/>
+        <w:numPr>
+          <w:ilvl w:val="0"/>
+          <w:numId w:val="9"/>
+        </w:numPr>
+        <w:rPr>
+          <w:rFonts w:asciiTheme="minorHAnsi" w:hAnsiTheme="minorHAnsi"/>
+        </w:rPr>
+      </w:pPr>
+      <w:r>
+        <w:rPr>
+          <w:rFonts w:asciiTheme="minorHAnsi" w:hAnsiTheme="minorHAnsi"/>
+        </w:rPr>
+        <w:t>Modal</w:t>
+      </w:r>
+      <w:r>
+        <w:rPr>
+          <w:rFonts w:asciiTheme="minorHAnsi" w:hAnsiTheme="minorHAnsi"/>
+        </w:rPr>
+        <w:t xml:space="preserve"> de confirmation</w:t>
+      </w:r>
+    </w:p>
+    <w:p/>
+    <w:p/>
+    <w:p>
+      <w:r>
+        <w:rPr>
+          <w:noProof/>
+        </w:rPr>
+        <w:drawing>
+          <wp:anchor distT="0" distB="0" distL="114300" distR="114300" simplePos="0" relativeHeight="251657728" behindDoc="0" locked="0" layoutInCell="1" allowOverlap="1">
+            <wp:simplePos x="0" y="0"/>
+            <wp:positionH relativeFrom="column">
+              <wp:posOffset>571500</wp:posOffset>
+            </wp:positionH>
+            <wp:positionV relativeFrom="paragraph">
+              <wp:posOffset>421640</wp:posOffset>
+            </wp:positionV>
+            <wp:extent cx="4801270" cy="1924319"/>
+            <wp:effectExtent l="0" t="0" r="0" b="0"/>
+            <wp:wrapTopAndBottom/>
+            <wp:docPr id="7" name="Image 7"/>
+            <wp:cNvGraphicFramePr>
+              <a:graphicFrameLocks xmlns:a="http://schemas.openxmlformats.org/drawingml/2006/main" noChangeAspect="1"/>
+            </wp:cNvGraphicFramePr>
+            <a:graphic xmlns:a="http://schemas.openxmlformats.org/drawingml/2006/main">
+              <a:graphicData uri="http://schemas.openxmlformats.org/drawingml/2006/picture">
+                <pic:pic xmlns:pic="http://schemas.openxmlformats.org/drawingml/2006/picture">
+                  <pic:nvPicPr>
+                    <pic:cNvPr id="7" name="Success.png"/>
+                    <pic:cNvPicPr/>
+                  </pic:nvPicPr>
+                  <pic:blipFill>
+                    <a:blip r:embed="rId16">
+                      <a:extLst>
+                        <a:ext uri="{28A0092B-C50C-407E-A947-70E740481C1C}">
+                          <a14:useLocalDpi xmlns:a14="http://schemas.microsoft.com/office/drawing/2010/main" val="0"/>
+                        </a:ext>
+                      </a:extLst>
+                    </a:blip>
+                    <a:stretch>
+                      <a:fillRect/>
+                    </a:stretch>
+                  </pic:blipFill>
+                  <pic:spPr>
+                    <a:xfrm>
+                      <a:off x="0" y="0"/>
+                      <a:ext cx="4801270" cy="1924319"/>
+                    </a:xfrm>
+                    <a:prstGeom prst="rect">
+                      <a:avLst/>
+                    </a:prstGeom>
+                  </pic:spPr>
+                </pic:pic>
+              </a:graphicData>
+            </a:graphic>
+            <wp14:sizeRelH relativeFrom="page">
+              <wp14:pctWidth>0</wp14:pctWidth>
+            </wp14:sizeRelH>
+            <wp14:sizeRelV relativeFrom="page">
+              <wp14:pctHeight>0</wp14:pctHeight>
+            </wp14:sizeRelV>
+          </wp:anchor>
+        </w:drawing>
+      </w:r>
+    </w:p>
+    <w:p/>
+    <w:p/>
+    <w:p/>
+    <w:p/>
+    <w:p/>
+    <w:tbl>
+      <w:tblPr>
+        <w:tblStyle w:val="Grilledutableau"/>
+        <w:tblW w:w="0" w:type="auto"/>
+        <w:jc w:val="center"/>
+        <w:tblLook w:val="04A0" w:firstRow="1" w:lastRow="0" w:firstColumn="1" w:lastColumn="0" w:noHBand="0" w:noVBand="1"/>
+      </w:tblPr>
+      <w:tblGrid>
+        <w:gridCol w:w="1704"/>
+        <w:gridCol w:w="7872"/>
+      </w:tblGrid>
+      <w:tr>
+        <w:trPr>
+          <w:jc w:val="center"/>
+        </w:trPr>
+        <w:tc>
+          <w:tcPr>
+            <w:tcW w:w="1704" w:type="dxa"/>
+          </w:tcPr>
+          <w:p>
+            <w:pPr>
+              <w:jc w:val="center"/>
+              <w:rPr>
+                <w:b/>
+                <w:sz w:val="24"/>
+                <w:szCs w:val="24"/>
+              </w:rPr>
+            </w:pPr>
+            <w:r>
+              <w:rPr>
+                <w:b/>
+                <w:sz w:val="24"/>
+                <w:szCs w:val="24"/>
+              </w:rPr>
+              <w:t>Description</w:t>
+            </w:r>
+          </w:p>
+        </w:tc>
+        <w:tc>
+          <w:tcPr>
+            <w:tcW w:w="7872" w:type="dxa"/>
+          </w:tcPr>
+          <w:p>
+            <w:pPr>
+              <w:spacing w:after="160" w:line="259" w:lineRule="auto"/>
+              <w:rPr>
+                <w:sz w:val="24"/>
+                <w:szCs w:val="24"/>
+              </w:rPr>
+            </w:pPr>
+            <w:r>
+              <w:rPr>
+                <w:sz w:val="24"/>
+                <w:szCs w:val="24"/>
+              </w:rPr>
+              <w:t xml:space="preserve">Permettre </w:t>
+            </w:r>
+            <w:r>
+              <w:rPr>
+                <w:sz w:val="24"/>
+                <w:szCs w:val="24"/>
+              </w:rPr>
+              <w:t>à l’utilisateur de confirmer l’action réalisée et de sélectionner l’action suivante désirée</w:t>
+            </w:r>
+            <w:r>
+              <w:rPr>
+                <w:sz w:val="24"/>
+                <w:szCs w:val="24"/>
+              </w:rPr>
+              <w:t>.</w:t>
+            </w:r>
+          </w:p>
+        </w:tc>
+      </w:tr>
+      <w:tr>
+        <w:trPr>
+          <w:jc w:val="center"/>
+        </w:trPr>
+        <w:tc>
+          <w:tcPr>
+            <w:tcW w:w="1704" w:type="dxa"/>
+          </w:tcPr>
+          <w:p>
+            <w:pPr>
+              <w:jc w:val="center"/>
+              <w:rPr>
+                <w:b/>
+                <w:sz w:val="24"/>
+                <w:szCs w:val="24"/>
+              </w:rPr>
+            </w:pPr>
+            <w:r>
+              <w:rPr>
+                <w:b/>
+                <w:sz w:val="24"/>
+                <w:szCs w:val="24"/>
+              </w:rPr>
+              <w:t>1</w:t>
+            </w:r>
+          </w:p>
+        </w:tc>
+        <w:tc>
+          <w:tcPr>
+            <w:tcW w:w="7872" w:type="dxa"/>
+          </w:tcPr>
+          <w:p>
+            <w:pPr>
+              <w:spacing w:after="160" w:line="259" w:lineRule="auto"/>
+              <w:rPr>
+                <w:sz w:val="24"/>
+                <w:szCs w:val="24"/>
+              </w:rPr>
+            </w:pPr>
+            <w:r>
+              <w:rPr>
+                <w:sz w:val="24"/>
+                <w:szCs w:val="24"/>
+              </w:rPr>
+              <w:t>Modal de succès contenant le message correspondant à l’action réalisée.</w:t>
+            </w:r>
+          </w:p>
+        </w:tc>
+      </w:tr>
+      <w:tr>
+        <w:trPr>
+          <w:jc w:val="center"/>
+        </w:trPr>
+        <w:tc>
+          <w:tcPr>
+            <w:tcW w:w="1704" w:type="dxa"/>
+          </w:tcPr>
+          <w:p>
+            <w:pPr>
+              <w:jc w:val="center"/>
+              <w:rPr>
+                <w:b/>
+                <w:sz w:val="24"/>
+                <w:szCs w:val="24"/>
+              </w:rPr>
+            </w:pPr>
+            <w:r>
+              <w:rPr>
+                <w:b/>
+                <w:sz w:val="24"/>
+                <w:szCs w:val="24"/>
+              </w:rPr>
+              <w:t>2</w:t>
+            </w:r>
+          </w:p>
+        </w:tc>
+        <w:tc>
+          <w:tcPr>
+            <w:tcW w:w="7872" w:type="dxa"/>
+          </w:tcPr>
+          <w:p>
+            <w:pPr>
+              <w:spacing w:after="160" w:line="259" w:lineRule="auto"/>
+              <w:rPr>
+                <w:sz w:val="24"/>
+                <w:szCs w:val="24"/>
+              </w:rPr>
+            </w:pPr>
+            <w:r>
+              <w:rPr>
+                <w:sz w:val="24"/>
+                <w:szCs w:val="24"/>
+              </w:rPr>
+              <w:t>Ferme la modal afin de laisser l’utilisateur continuer ses achats sur la boutique.</w:t>
+            </w:r>
+          </w:p>
+        </w:tc>
+      </w:tr>
+      <w:tr>
+        <w:trPr>
+          <w:jc w:val="center"/>
+        </w:trPr>
+        <w:tc>
+          <w:tcPr>
+            <w:tcW w:w="1704" w:type="dxa"/>
+          </w:tcPr>
+          <w:p>
+            <w:pPr>
+              <w:jc w:val="center"/>
+              <w:rPr>
+                <w:b/>
+                <w:sz w:val="24"/>
+                <w:szCs w:val="24"/>
+              </w:rPr>
+            </w:pPr>
+            <w:r>
+              <w:rPr>
+                <w:b/>
+                <w:sz w:val="24"/>
+                <w:szCs w:val="24"/>
+              </w:rPr>
+              <w:t>3</w:t>
+            </w:r>
+          </w:p>
+        </w:tc>
+        <w:tc>
+          <w:tcPr>
+            <w:tcW w:w="7872" w:type="dxa"/>
+          </w:tcPr>
+          <w:p>
+            <w:pPr>
+              <w:spacing w:after="160" w:line="259" w:lineRule="auto"/>
+              <w:rPr>
+                <w:sz w:val="24"/>
+                <w:szCs w:val="24"/>
+              </w:rPr>
+            </w:pPr>
+            <w:r>
+              <w:rPr>
+                <w:sz w:val="24"/>
+                <w:szCs w:val="24"/>
+              </w:rPr>
+              <w:t>Redirige l’utilisateur vers son panier.</w:t>
+            </w:r>
+          </w:p>
+        </w:tc>
+      </w:tr>
+    </w:tbl>
+    <w:p/>
+    <w:p/>
+    <w:p/>
+    <w:p>
+      <w:pPr>
+        <w:tabs>
+          <w:tab w:val="left" w:pos="2940"/>
+        </w:tabs>
+      </w:pPr>
+      <w:r>
+        <w:tab/>
+      </w:r>
+    </w:p>
+    <w:p>
+      <w:pPr>
+        <w:pStyle w:val="Titre2"/>
+        <w:ind w:left="360"/>
+        <w:rPr>
+          <w:rFonts w:asciiTheme="minorHAnsi" w:hAnsiTheme="minorHAnsi"/>
+        </w:rPr>
+      </w:pPr>
+      <w:r>
+        <w:rPr>
+          <w:rFonts w:asciiTheme="minorHAnsi" w:hAnsiTheme="minorHAnsi"/>
+        </w:rPr>
+        <w:lastRenderedPageBreak/>
+        <w:t>I) Modal d’erreur</w:t>
+      </w:r>
+    </w:p>
+    <w:p>
+      <w:pPr>
+        <w:tabs>
+          <w:tab w:val="left" w:pos="2940"/>
+        </w:tabs>
+      </w:pPr>
+    </w:p>
+    <w:p>
+      <w:pPr>
+        <w:tabs>
+          <w:tab w:val="left" w:pos="2940"/>
+        </w:tabs>
+      </w:pPr>
+    </w:p>
+    <w:p>
+      <w:pPr>
+        <w:tabs>
+          <w:tab w:val="left" w:pos="2940"/>
+        </w:tabs>
+      </w:pPr>
+      <w:r>
+        <w:rPr>
+          <w:noProof/>
+        </w:rPr>
+        <w:drawing>
+          <wp:anchor distT="0" distB="0" distL="114300" distR="114300" simplePos="0" relativeHeight="251661824" behindDoc="0" locked="0" layoutInCell="1" allowOverlap="1">
+            <wp:simplePos x="0" y="0"/>
+            <wp:positionH relativeFrom="column">
+              <wp:posOffset>495300</wp:posOffset>
+            </wp:positionH>
+            <wp:positionV relativeFrom="paragraph">
+              <wp:posOffset>593090</wp:posOffset>
+            </wp:positionV>
+            <wp:extent cx="4952381" cy="2180952"/>
+            <wp:effectExtent l="0" t="0" r="635" b="0"/>
+            <wp:wrapTopAndBottom/>
+            <wp:docPr id="8" name="Image 8"/>
+            <wp:cNvGraphicFramePr>
+              <a:graphicFrameLocks xmlns:a="http://schemas.openxmlformats.org/drawingml/2006/main" noChangeAspect="1"/>
+            </wp:cNvGraphicFramePr>
+            <a:graphic xmlns:a="http://schemas.openxmlformats.org/drawingml/2006/main">
+              <a:graphicData uri="http://schemas.openxmlformats.org/drawingml/2006/picture">
+                <pic:pic xmlns:pic="http://schemas.openxmlformats.org/drawingml/2006/picture">
+                  <pic:nvPicPr>
+                    <pic:cNvPr id="8" name="Error.png"/>
+                    <pic:cNvPicPr/>
+                  </pic:nvPicPr>
+                  <pic:blipFill>
+                    <a:blip r:embed="rId17">
+                      <a:extLst>
+                        <a:ext uri="{28A0092B-C50C-407E-A947-70E740481C1C}">
+                          <a14:useLocalDpi xmlns:a14="http://schemas.microsoft.com/office/drawing/2010/main" val="0"/>
+                        </a:ext>
+                      </a:extLst>
+                    </a:blip>
+                    <a:stretch>
+                      <a:fillRect/>
+                    </a:stretch>
+                  </pic:blipFill>
+                  <pic:spPr>
+                    <a:xfrm>
+                      <a:off x="0" y="0"/>
+                      <a:ext cx="4952381" cy="2180952"/>
+                    </a:xfrm>
+                    <a:prstGeom prst="rect">
+                      <a:avLst/>
+                    </a:prstGeom>
+                  </pic:spPr>
+                </pic:pic>
+              </a:graphicData>
+            </a:graphic>
+            <wp14:sizeRelH relativeFrom="page">
+              <wp14:pctWidth>0</wp14:pctWidth>
+            </wp14:sizeRelH>
+            <wp14:sizeRelV relativeFrom="page">
+              <wp14:pctHeight>0</wp14:pctHeight>
+            </wp14:sizeRelV>
+          </wp:anchor>
+        </w:drawing>
+      </w:r>
+    </w:p>
+    <w:p>
+      <w:pPr>
+        <w:tabs>
+          <w:tab w:val="left" w:pos="2940"/>
+        </w:tabs>
+      </w:pPr>
+    </w:p>
+    <w:p>
+      <w:pPr>
+        <w:tabs>
+          <w:tab w:val="left" w:pos="2940"/>
+        </w:tabs>
+      </w:pPr>
+    </w:p>
+    <w:p>
+      <w:pPr>
+        <w:tabs>
+          <w:tab w:val="left" w:pos="2940"/>
+        </w:tabs>
+      </w:pPr>
+    </w:p>
+    <w:p>
+      <w:pPr>
+        <w:tabs>
+          <w:tab w:val="left" w:pos="2940"/>
+        </w:tabs>
+      </w:pPr>
+    </w:p>
+    <w:p/>
+    <w:tbl>
+      <w:tblPr>
+        <w:tblStyle w:val="Grilledutableau"/>
+        <w:tblW w:w="0" w:type="auto"/>
+        <w:jc w:val="center"/>
+        <w:tblLook w:val="04A0" w:firstRow="1" w:lastRow="0" w:firstColumn="1" w:lastColumn="0" w:noHBand="0" w:noVBand="1"/>
+      </w:tblPr>
+      <w:tblGrid>
+        <w:gridCol w:w="1704"/>
+        <w:gridCol w:w="7872"/>
+      </w:tblGrid>
+      <w:tr>
+        <w:trPr>
+          <w:jc w:val="center"/>
+        </w:trPr>
+        <w:tc>
+          <w:tcPr>
+            <w:tcW w:w="1704" w:type="dxa"/>
+          </w:tcPr>
+          <w:p>
+            <w:pPr>
+              <w:jc w:val="center"/>
+              <w:rPr>
+                <w:b/>
+                <w:sz w:val="24"/>
+                <w:szCs w:val="24"/>
+              </w:rPr>
+            </w:pPr>
+            <w:r>
+              <w:rPr>
+                <w:b/>
+                <w:sz w:val="24"/>
+                <w:szCs w:val="24"/>
+              </w:rPr>
+              <w:t>Description</w:t>
+            </w:r>
+          </w:p>
+        </w:tc>
+        <w:tc>
+          <w:tcPr>
+            <w:tcW w:w="7872" w:type="dxa"/>
+          </w:tcPr>
+          <w:p>
+            <w:pPr>
+              <w:spacing w:after="160" w:line="259" w:lineRule="auto"/>
+              <w:rPr>
+                <w:sz w:val="24"/>
+                <w:szCs w:val="24"/>
+              </w:rPr>
+            </w:pPr>
+            <w:r>
+              <w:rPr>
+                <w:sz w:val="24"/>
+                <w:szCs w:val="24"/>
+              </w:rPr>
+              <w:t xml:space="preserve">Permettre </w:t>
+            </w:r>
+            <w:r>
+              <w:rPr>
+                <w:sz w:val="24"/>
+                <w:szCs w:val="24"/>
+              </w:rPr>
+              <w:t xml:space="preserve">d’informer l’utilisateur d’une erreur survenue </w:t>
+            </w:r>
+            <w:r>
+              <w:rPr>
+                <w:sz w:val="24"/>
+                <w:szCs w:val="24"/>
+              </w:rPr>
+              <w:t>et de sélectionner l’action suivante désirée</w:t>
+            </w:r>
+            <w:r>
+              <w:rPr>
+                <w:sz w:val="24"/>
+                <w:szCs w:val="24"/>
+              </w:rPr>
+              <w:t>.</w:t>
+            </w:r>
+          </w:p>
+        </w:tc>
+      </w:tr>
+      <w:tr>
+        <w:trPr>
+          <w:jc w:val="center"/>
+        </w:trPr>
+        <w:tc>
+          <w:tcPr>
+            <w:tcW w:w="1704" w:type="dxa"/>
+          </w:tcPr>
+          <w:p>
+            <w:pPr>
+              <w:jc w:val="center"/>
+              <w:rPr>
+                <w:b/>
+                <w:sz w:val="24"/>
+                <w:szCs w:val="24"/>
+              </w:rPr>
+            </w:pPr>
+            <w:r>
+              <w:rPr>
+                <w:b/>
+                <w:sz w:val="24"/>
+                <w:szCs w:val="24"/>
+              </w:rPr>
+              <w:t>4</w:t>
+            </w:r>
+          </w:p>
+        </w:tc>
+        <w:tc>
+          <w:tcPr>
+            <w:tcW w:w="7872" w:type="dxa"/>
+          </w:tcPr>
+          <w:p>
+            <w:pPr>
+              <w:spacing w:after="160" w:line="259" w:lineRule="auto"/>
+              <w:rPr>
+                <w:sz w:val="24"/>
+                <w:szCs w:val="24"/>
+              </w:rPr>
+            </w:pPr>
+            <w:r>
+              <w:rPr>
+                <w:sz w:val="24"/>
+                <w:szCs w:val="24"/>
+              </w:rPr>
+              <w:t xml:space="preserve">Modal </w:t>
+            </w:r>
+            <w:r>
+              <w:rPr>
+                <w:sz w:val="24"/>
+                <w:szCs w:val="24"/>
+              </w:rPr>
+              <w:t>d’erreur</w:t>
+            </w:r>
+            <w:r>
+              <w:rPr>
+                <w:sz w:val="24"/>
+                <w:szCs w:val="24"/>
+              </w:rPr>
+              <w:t xml:space="preserve"> contenant le message</w:t>
+            </w:r>
+            <w:r>
+              <w:rPr>
+                <w:sz w:val="24"/>
+                <w:szCs w:val="24"/>
+              </w:rPr>
+              <w:t xml:space="preserve"> d’erreur</w:t>
+            </w:r>
+            <w:r>
+              <w:rPr>
+                <w:sz w:val="24"/>
+                <w:szCs w:val="24"/>
+              </w:rPr>
+              <w:t xml:space="preserve"> correspondant à l’action réalisée.</w:t>
+            </w:r>
+            <w:bookmarkStart w:id="9" w:name="_GoBack"/>
+            <w:bookmarkEnd w:id="9"/>
+          </w:p>
+        </w:tc>
+      </w:tr>
+      <w:tr>
+        <w:trPr>
+          <w:jc w:val="center"/>
+        </w:trPr>
+        <w:tc>
+          <w:tcPr>
+            <w:tcW w:w="1704" w:type="dxa"/>
+          </w:tcPr>
+          <w:p>
+            <w:pPr>
+              <w:jc w:val="center"/>
+              <w:rPr>
+                <w:b/>
+                <w:sz w:val="24"/>
+                <w:szCs w:val="24"/>
+              </w:rPr>
+            </w:pPr>
+            <w:r>
+              <w:rPr>
+                <w:b/>
+                <w:sz w:val="24"/>
+                <w:szCs w:val="24"/>
+              </w:rPr>
+              <w:t>5</w:t>
+            </w:r>
+          </w:p>
+        </w:tc>
+        <w:tc>
+          <w:tcPr>
+            <w:tcW w:w="7872" w:type="dxa"/>
+          </w:tcPr>
+          <w:p>
+            <w:pPr>
+              <w:spacing w:after="160" w:line="259" w:lineRule="auto"/>
+              <w:rPr>
+                <w:sz w:val="24"/>
+                <w:szCs w:val="24"/>
+              </w:rPr>
+            </w:pPr>
+            <w:r>
+              <w:rPr>
+                <w:sz w:val="24"/>
+                <w:szCs w:val="24"/>
+              </w:rPr>
+              <w:t>Ferme la modal afin de laisser l’utilisateur continuer ses achats sur la boutique.</w:t>
+            </w:r>
+          </w:p>
+        </w:tc>
+      </w:tr>
+      <w:tr>
+        <w:trPr>
+          <w:jc w:val="center"/>
+        </w:trPr>
+        <w:tc>
+          <w:tcPr>
+            <w:tcW w:w="1704" w:type="dxa"/>
+          </w:tcPr>
+          <w:p>
+            <w:pPr>
+              <w:jc w:val="center"/>
+              <w:rPr>
+                <w:b/>
+                <w:sz w:val="24"/>
+                <w:szCs w:val="24"/>
+              </w:rPr>
+            </w:pPr>
+            <w:r>
+              <w:rPr>
+                <w:b/>
+                <w:sz w:val="24"/>
+                <w:szCs w:val="24"/>
+              </w:rPr>
+              <w:t>6</w:t>
+            </w:r>
+          </w:p>
+        </w:tc>
+        <w:tc>
+          <w:tcPr>
+            <w:tcW w:w="7872" w:type="dxa"/>
+          </w:tcPr>
+          <w:p>
+            <w:pPr>
+              <w:spacing w:after="160" w:line="259" w:lineRule="auto"/>
+              <w:rPr>
+                <w:sz w:val="24"/>
+                <w:szCs w:val="24"/>
+              </w:rPr>
+            </w:pPr>
+            <w:r>
+              <w:rPr>
+                <w:sz w:val="24"/>
+                <w:szCs w:val="24"/>
+              </w:rPr>
+              <w:t>Redirige l’utilisateur vers son panier.</w:t>
+            </w:r>
+          </w:p>
+        </w:tc>
+      </w:tr>
+    </w:tbl>
+    <w:p/>
+    <w:p>
+      <w:pPr>
+        <w:tabs>
+          <w:tab w:val="left" w:pos="2940"/>
+        </w:tabs>
+      </w:pPr>
+    </w:p>
     <w:sectPr>
-      <w:footerReference w:type="default" r:id="rId16"/>
+      <w:footerReference w:type="default" r:id="rId18"/>
       <w:pgSz w:w="12240" w:h="15840"/>
       <w:pgMar w:top="1440" w:right="1440" w:bottom="1440" w:left="1440" w:header="708" w:footer="708" w:gutter="0"/>
       <w:pgNumType w:start="0"/>
@@ -4304,7 +5049,6 @@
               <w:dataBinding w:prefixMappings="xmlns:ns0='http://schemas.openxmlformats.org/officeDocument/2006/extended-properties'" w:xpath="/ns0:Properties[1]/ns0:Company[1]" w:storeItemID="{6668398D-A668-4E3E-A5EB-62B293D839F1}"/>
               <w:text/>
             </w:sdtPr>
-            <w:sdtEndPr/>
             <w:sdtContent>
               <w:proofErr w:type="spellStart"/>
               <w:r>
@@ -4329,14 +5073,7 @@
               <w:sz w:val="20"/>
               <w:szCs w:val="20"/>
             </w:rPr>
-            <w:t xml:space="preserve"> Analyse logicielle </w:t>
-          </w:r>
-          <w:r>
-            <w:rPr>
-              <w:sz w:val="20"/>
-              <w:szCs w:val="20"/>
-            </w:rPr>
-            <w:t xml:space="preserve">| </w:t>
+            <w:t xml:space="preserve"> Analyse logicielle | </w:t>
           </w:r>
           <w:proofErr w:type="gramStart"/>
           <w:r>
@@ -4344,14 +5081,7 @@
               <w:sz w:val="20"/>
               <w:szCs w:val="20"/>
             </w:rPr>
-            <w:t>Auteur</w:t>
-          </w:r>
-          <w:r>
-            <w:rPr>
-              <w:sz w:val="20"/>
-              <w:szCs w:val="20"/>
-            </w:rPr>
-            <w:t>s:</w:t>
+            <w:t>Auteurs:</w:t>
           </w:r>
           <w:proofErr w:type="gramEnd"/>
           <w:r>
@@ -4359,52 +5089,8 @@
               <w:sz w:val="20"/>
               <w:szCs w:val="20"/>
             </w:rPr>
-            <w:t xml:space="preserve"> </w:t>
+            <w:t xml:space="preserve"> PILORGE Dorian, BESRET Paul et MARTINEZ Quentin</w:t>
           </w:r>
-          <w:r>
-            <w:rPr>
-              <w:sz w:val="20"/>
-              <w:szCs w:val="20"/>
-            </w:rPr>
-            <w:t>PILORGE Dorian</w:t>
-          </w:r>
-          <w:r>
-            <w:rPr>
-              <w:sz w:val="20"/>
-              <w:szCs w:val="20"/>
-            </w:rPr>
-            <w:t xml:space="preserve">, </w:t>
-          </w:r>
-          <w:r>
-            <w:rPr>
-              <w:sz w:val="20"/>
-              <w:szCs w:val="20"/>
-            </w:rPr>
-            <w:t>BESRET</w:t>
-          </w:r>
-          <w:r>
-            <w:rPr>
-              <w:sz w:val="20"/>
-              <w:szCs w:val="20"/>
-            </w:rPr>
-            <w:t xml:space="preserve"> Paul et </w:t>
-          </w:r>
-          <w:proofErr w:type="spellStart"/>
-          <w:r>
-            <w:rPr>
-              <w:sz w:val="20"/>
-              <w:szCs w:val="20"/>
-            </w:rPr>
-            <w:t>MARTINEZ</w:t>
-          </w:r>
-          <w:r>
-            <w:rPr>
-              <w:sz w:val="20"/>
-              <w:szCs w:val="20"/>
-            </w:rPr>
-            <w:t xml:space="preserve"> Quentin</w:t>
-          </w:r>
-          <w:proofErr w:type="spellEnd"/>
         </w:p>
       </w:tc>
       <w:tc>
@@ -4436,7 +5122,7 @@
               <w:noProof/>
               <w:color w:val="FFFFFF" w:themeColor="background1"/>
             </w:rPr>
-            <w:t>7</w:t>
+            <w:t>9</w:t>
           </w:r>
           <w:r>
             <w:rPr>
@@ -4929,6 +5615,95 @@
     </w:lvl>
   </w:abstractNum>
   <w:abstractNum w:abstractNumId="5" w15:restartNumberingAfterBreak="0">
+    <w:nsid w:val="1C2855DC"/>
+    <w:multiLevelType w:val="hybridMultilevel"/>
+    <w:tmpl w:val="8C369196"/>
+    <w:lvl w:ilvl="0" w:tplc="59E40130">
+      <w:start w:val="5"/>
+      <w:numFmt w:val="upperLetter"/>
+      <w:lvlText w:val="%1)"/>
+      <w:lvlJc w:val="left"/>
+      <w:pPr>
+        <w:ind w:left="720" w:hanging="360"/>
+      </w:pPr>
+      <w:rPr>
+        <w:rFonts w:hint="default"/>
+      </w:rPr>
+    </w:lvl>
+    <w:lvl w:ilvl="1" w:tplc="040C0019" w:tentative="1">
+      <w:start w:val="1"/>
+      <w:numFmt w:val="lowerLetter"/>
+      <w:lvlText w:val="%2."/>
+      <w:lvlJc w:val="left"/>
+      <w:pPr>
+        <w:ind w:left="1440" w:hanging="360"/>
+      </w:pPr>
+    </w:lvl>
+    <w:lvl w:ilvl="2" w:tplc="040C001B" w:tentative="1">
+      <w:start w:val="1"/>
+      <w:numFmt w:val="lowerRoman"/>
+      <w:lvlText w:val="%3."/>
+      <w:lvlJc w:val="right"/>
+      <w:pPr>
+        <w:ind w:left="2160" w:hanging="180"/>
+      </w:pPr>
+    </w:lvl>
+    <w:lvl w:ilvl="3" w:tplc="040C000F" w:tentative="1">
+      <w:start w:val="1"/>
+      <w:numFmt w:val="decimal"/>
+      <w:lvlText w:val="%4."/>
+      <w:lvlJc w:val="left"/>
+      <w:pPr>
+        <w:ind w:left="2880" w:hanging="360"/>
+      </w:pPr>
+    </w:lvl>
+    <w:lvl w:ilvl="4" w:tplc="040C0019" w:tentative="1">
+      <w:start w:val="1"/>
+      <w:numFmt w:val="lowerLetter"/>
+      <w:lvlText w:val="%5."/>
+      <w:lvlJc w:val="left"/>
+      <w:pPr>
+        <w:ind w:left="3600" w:hanging="360"/>
+      </w:pPr>
+    </w:lvl>
+    <w:lvl w:ilvl="5" w:tplc="040C001B" w:tentative="1">
+      <w:start w:val="1"/>
+      <w:numFmt w:val="lowerRoman"/>
+      <w:lvlText w:val="%6."/>
+      <w:lvlJc w:val="right"/>
+      <w:pPr>
+        <w:ind w:left="4320" w:hanging="180"/>
+      </w:pPr>
+    </w:lvl>
+    <w:lvl w:ilvl="6" w:tplc="040C000F" w:tentative="1">
+      <w:start w:val="1"/>
+      <w:numFmt w:val="decimal"/>
+      <w:lvlText w:val="%7."/>
+      <w:lvlJc w:val="left"/>
+      <w:pPr>
+        <w:ind w:left="5040" w:hanging="360"/>
+      </w:pPr>
+    </w:lvl>
+    <w:lvl w:ilvl="7" w:tplc="040C0019" w:tentative="1">
+      <w:start w:val="1"/>
+      <w:numFmt w:val="lowerLetter"/>
+      <w:lvlText w:val="%8."/>
+      <w:lvlJc w:val="left"/>
+      <w:pPr>
+        <w:ind w:left="5760" w:hanging="360"/>
+      </w:pPr>
+    </w:lvl>
+    <w:lvl w:ilvl="8" w:tplc="040C001B" w:tentative="1">
+      <w:start w:val="1"/>
+      <w:numFmt w:val="lowerRoman"/>
+      <w:lvlText w:val="%9."/>
+      <w:lvlJc w:val="right"/>
+      <w:pPr>
+        <w:ind w:left="6480" w:hanging="180"/>
+      </w:pPr>
+    </w:lvl>
+  </w:abstractNum>
+  <w:abstractNum w:abstractNumId="6" w15:restartNumberingAfterBreak="0">
     <w:nsid w:val="27D37687"/>
     <w:multiLevelType w:val="hybridMultilevel"/>
     <w:tmpl w:val="0F3CF708"/>
@@ -5017,7 +5792,7 @@
       </w:pPr>
     </w:lvl>
   </w:abstractNum>
-  <w:abstractNum w:abstractNumId="6" w15:restartNumberingAfterBreak="0">
+  <w:abstractNum w:abstractNumId="7" w15:restartNumberingAfterBreak="0">
     <w:nsid w:val="280F03A2"/>
     <w:multiLevelType w:val="hybridMultilevel"/>
     <w:tmpl w:val="E97856B4"/>
@@ -5106,7 +5881,7 @@
       </w:pPr>
     </w:lvl>
   </w:abstractNum>
-  <w:abstractNum w:abstractNumId="7" w15:restartNumberingAfterBreak="0">
+  <w:abstractNum w:abstractNumId="8" w15:restartNumberingAfterBreak="0">
     <w:nsid w:val="31386952"/>
     <w:multiLevelType w:val="hybridMultilevel"/>
     <w:tmpl w:val="76AABB72"/>
@@ -5195,7 +5970,7 @@
       </w:pPr>
     </w:lvl>
   </w:abstractNum>
-  <w:abstractNum w:abstractNumId="8" w15:restartNumberingAfterBreak="0">
+  <w:abstractNum w:abstractNumId="9" w15:restartNumberingAfterBreak="0">
     <w:nsid w:val="3A8663F5"/>
     <w:multiLevelType w:val="hybridMultilevel"/>
     <w:tmpl w:val="A3406C30"/>
@@ -5284,7 +6059,7 @@
       </w:pPr>
     </w:lvl>
   </w:abstractNum>
-  <w:abstractNum w:abstractNumId="9" w15:restartNumberingAfterBreak="0">
+  <w:abstractNum w:abstractNumId="10" w15:restartNumberingAfterBreak="0">
     <w:nsid w:val="3FC05A6B"/>
     <w:multiLevelType w:val="hybridMultilevel"/>
     <w:tmpl w:val="2AC08880"/>
@@ -5373,7 +6148,7 @@
       </w:pPr>
     </w:lvl>
   </w:abstractNum>
-  <w:abstractNum w:abstractNumId="10" w15:restartNumberingAfterBreak="0">
+  <w:abstractNum w:abstractNumId="11" w15:restartNumberingAfterBreak="0">
     <w:nsid w:val="47537B17"/>
     <w:multiLevelType w:val="hybridMultilevel"/>
     <w:tmpl w:val="DF869CBC"/>
@@ -5462,7 +6237,7 @@
       </w:pPr>
     </w:lvl>
   </w:abstractNum>
-  <w:abstractNum w:abstractNumId="11" w15:restartNumberingAfterBreak="0">
+  <w:abstractNum w:abstractNumId="12" w15:restartNumberingAfterBreak="0">
     <w:nsid w:val="496E3DE6"/>
     <w:multiLevelType w:val="hybridMultilevel"/>
     <w:tmpl w:val="DF869CBC"/>
@@ -5551,7 +6326,96 @@
       </w:pPr>
     </w:lvl>
   </w:abstractNum>
-  <w:abstractNum w:abstractNumId="12" w15:restartNumberingAfterBreak="0">
+  <w:abstractNum w:abstractNumId="13" w15:restartNumberingAfterBreak="0">
+    <w:nsid w:val="5248685D"/>
+    <w:multiLevelType w:val="hybridMultilevel"/>
+    <w:tmpl w:val="0F3CF708"/>
+    <w:lvl w:ilvl="0" w:tplc="59E40130">
+      <w:start w:val="1"/>
+      <w:numFmt w:val="upperLetter"/>
+      <w:lvlText w:val="%1)"/>
+      <w:lvlJc w:val="left"/>
+      <w:pPr>
+        <w:ind w:left="720" w:hanging="360"/>
+      </w:pPr>
+      <w:rPr>
+        <w:rFonts w:hint="default"/>
+      </w:rPr>
+    </w:lvl>
+    <w:lvl w:ilvl="1" w:tplc="040C0019" w:tentative="1">
+      <w:start w:val="1"/>
+      <w:numFmt w:val="lowerLetter"/>
+      <w:lvlText w:val="%2."/>
+      <w:lvlJc w:val="left"/>
+      <w:pPr>
+        <w:ind w:left="1440" w:hanging="360"/>
+      </w:pPr>
+    </w:lvl>
+    <w:lvl w:ilvl="2" w:tplc="040C001B" w:tentative="1">
+      <w:start w:val="1"/>
+      <w:numFmt w:val="lowerRoman"/>
+      <w:lvlText w:val="%3."/>
+      <w:lvlJc w:val="right"/>
+      <w:pPr>
+        <w:ind w:left="2160" w:hanging="180"/>
+      </w:pPr>
+    </w:lvl>
+    <w:lvl w:ilvl="3" w:tplc="040C000F" w:tentative="1">
+      <w:start w:val="1"/>
+      <w:numFmt w:val="decimal"/>
+      <w:lvlText w:val="%4."/>
+      <w:lvlJc w:val="left"/>
+      <w:pPr>
+        <w:ind w:left="2880" w:hanging="360"/>
+      </w:pPr>
+    </w:lvl>
+    <w:lvl w:ilvl="4" w:tplc="040C0019" w:tentative="1">
+      <w:start w:val="1"/>
+      <w:numFmt w:val="lowerLetter"/>
+      <w:lvlText w:val="%5."/>
+      <w:lvlJc w:val="left"/>
+      <w:pPr>
+        <w:ind w:left="3600" w:hanging="360"/>
+      </w:pPr>
+    </w:lvl>
+    <w:lvl w:ilvl="5" w:tplc="040C001B" w:tentative="1">
+      <w:start w:val="1"/>
+      <w:numFmt w:val="lowerRoman"/>
+      <w:lvlText w:val="%6."/>
+      <w:lvlJc w:val="right"/>
+      <w:pPr>
+        <w:ind w:left="4320" w:hanging="180"/>
+      </w:pPr>
+    </w:lvl>
+    <w:lvl w:ilvl="6" w:tplc="040C000F" w:tentative="1">
+      <w:start w:val="1"/>
+      <w:numFmt w:val="decimal"/>
+      <w:lvlText w:val="%7."/>
+      <w:lvlJc w:val="left"/>
+      <w:pPr>
+        <w:ind w:left="5040" w:hanging="360"/>
+      </w:pPr>
+    </w:lvl>
+    <w:lvl w:ilvl="7" w:tplc="040C0019" w:tentative="1">
+      <w:start w:val="1"/>
+      <w:numFmt w:val="lowerLetter"/>
+      <w:lvlText w:val="%8."/>
+      <w:lvlJc w:val="left"/>
+      <w:pPr>
+        <w:ind w:left="5760" w:hanging="360"/>
+      </w:pPr>
+    </w:lvl>
+    <w:lvl w:ilvl="8" w:tplc="040C001B" w:tentative="1">
+      <w:start w:val="1"/>
+      <w:numFmt w:val="lowerRoman"/>
+      <w:lvlText w:val="%9."/>
+      <w:lvlJc w:val="right"/>
+      <w:pPr>
+        <w:ind w:left="6480" w:hanging="180"/>
+      </w:pPr>
+    </w:lvl>
+  </w:abstractNum>
+  <w:abstractNum w:abstractNumId="14" w15:restartNumberingAfterBreak="0">
     <w:nsid w:val="67AD3081"/>
     <w:multiLevelType w:val="hybridMultilevel"/>
     <w:tmpl w:val="A912B5EA"/>
@@ -5640,7 +6504,7 @@
       </w:pPr>
     </w:lvl>
   </w:abstractNum>
-  <w:abstractNum w:abstractNumId="13" w15:restartNumberingAfterBreak="0">
+  <w:abstractNum w:abstractNumId="15" w15:restartNumberingAfterBreak="0">
     <w:nsid w:val="6A38233A"/>
     <w:multiLevelType w:val="hybridMultilevel"/>
     <w:tmpl w:val="89C6D8C2"/>
@@ -5729,7 +6593,7 @@
       </w:pPr>
     </w:lvl>
   </w:abstractNum>
-  <w:abstractNum w:abstractNumId="14" w15:restartNumberingAfterBreak="0">
+  <w:abstractNum w:abstractNumId="16" w15:restartNumberingAfterBreak="0">
     <w:nsid w:val="71602E9B"/>
     <w:multiLevelType w:val="hybridMultilevel"/>
     <w:tmpl w:val="0F3CF708"/>
@@ -5818,7 +6682,7 @@
       </w:pPr>
     </w:lvl>
   </w:abstractNum>
-  <w:abstractNum w:abstractNumId="15" w15:restartNumberingAfterBreak="0">
+  <w:abstractNum w:abstractNumId="17" w15:restartNumberingAfterBreak="0">
     <w:nsid w:val="751E416B"/>
     <w:multiLevelType w:val="hybridMultilevel"/>
     <w:tmpl w:val="940AC8E2"/>
@@ -5907,7 +6771,7 @@
       </w:pPr>
     </w:lvl>
   </w:abstractNum>
-  <w:abstractNum w:abstractNumId="16" w15:restartNumberingAfterBreak="0">
+  <w:abstractNum w:abstractNumId="18" w15:restartNumberingAfterBreak="0">
     <w:nsid w:val="78047AF4"/>
     <w:multiLevelType w:val="hybridMultilevel"/>
     <w:tmpl w:val="940AC8E2"/>
@@ -5996,7 +6860,7 @@
       </w:pPr>
     </w:lvl>
   </w:abstractNum>
-  <w:abstractNum w:abstractNumId="17" w15:restartNumberingAfterBreak="0">
+  <w:abstractNum w:abstractNumId="19" w15:restartNumberingAfterBreak="0">
     <w:nsid w:val="7BE71A44"/>
     <w:multiLevelType w:val="hybridMultilevel"/>
     <w:tmpl w:val="DF869CBC"/>
@@ -6085,7 +6949,7 @@
       </w:pPr>
     </w:lvl>
   </w:abstractNum>
-  <w:abstractNum w:abstractNumId="18" w15:restartNumberingAfterBreak="0">
+  <w:abstractNum w:abstractNumId="20" w15:restartNumberingAfterBreak="0">
     <w:nsid w:val="7C2C6D89"/>
     <w:multiLevelType w:val="hybridMultilevel"/>
     <w:tmpl w:val="E97856B4"/>
@@ -6175,49 +7039,49 @@
     </w:lvl>
   </w:abstractNum>
   <w:num w:numId="1">
-    <w:abstractNumId w:val="13"/>
+    <w:abstractNumId w:val="15"/>
   </w:num>
   <w:num w:numId="2">
-    <w:abstractNumId w:val="8"/>
+    <w:abstractNumId w:val="9"/>
   </w:num>
   <w:num w:numId="3">
     <w:abstractNumId w:val="0"/>
   </w:num>
   <w:num w:numId="4">
-    <w:abstractNumId w:val="11"/>
+    <w:abstractNumId w:val="12"/>
   </w:num>
   <w:num w:numId="5">
-    <w:abstractNumId w:val="10"/>
+    <w:abstractNumId w:val="11"/>
   </w:num>
   <w:num w:numId="6">
     <w:abstractNumId w:val="1"/>
   </w:num>
   <w:num w:numId="7">
-    <w:abstractNumId w:val="17"/>
+    <w:abstractNumId w:val="19"/>
   </w:num>
   <w:num w:numId="8">
-    <w:abstractNumId w:val="9"/>
+    <w:abstractNumId w:val="10"/>
   </w:num>
   <w:num w:numId="9">
-    <w:abstractNumId w:val="14"/>
+    <w:abstractNumId w:val="16"/>
   </w:num>
   <w:num w:numId="10">
     <w:abstractNumId w:val="4"/>
   </w:num>
   <w:num w:numId="11">
+    <w:abstractNumId w:val="20"/>
+  </w:num>
+  <w:num w:numId="12">
+    <w:abstractNumId w:val="14"/>
+  </w:num>
+  <w:num w:numId="13">
     <w:abstractNumId w:val="18"/>
   </w:num>
-  <w:num w:numId="12">
-    <w:abstractNumId w:val="12"/>
-  </w:num>
-  <w:num w:numId="13">
-    <w:abstractNumId w:val="16"/>
-  </w:num>
   <w:num w:numId="14">
-    <w:abstractNumId w:val="15"/>
+    <w:abstractNumId w:val="17"/>
   </w:num>
   <w:num w:numId="15">
-    <w:abstractNumId w:val="6"/>
+    <w:abstractNumId w:val="7"/>
   </w:num>
   <w:num w:numId="16">
     <w:abstractNumId w:val="2"/>
@@ -6226,9 +7090,15 @@
     <w:abstractNumId w:val="3"/>
   </w:num>
   <w:num w:numId="18">
-    <w:abstractNumId w:val="7"/>
+    <w:abstractNumId w:val="8"/>
   </w:num>
   <w:num w:numId="19">
+    <w:abstractNumId w:val="6"/>
+  </w:num>
+  <w:num w:numId="20">
+    <w:abstractNumId w:val="13"/>
+  </w:num>
+  <w:num w:numId="21">
     <w:abstractNumId w:val="5"/>
   </w:num>
 </w:numbering>
@@ -6729,6 +7599,7 @@
   <w:style w:type="character" w:default="1" w:styleId="Policepardfaut">
     <w:name w:val="Default Paragraph Font"/>
     <w:uiPriority w:val="1"/>
+    <w:semiHidden/>
     <w:unhideWhenUsed/>
   </w:style>
   <w:style w:type="table" w:default="1" w:styleId="TableauNormal">
@@ -7237,6 +8108,7 @@
     <w:rsid w:val="004B385E"/>
     <w:rsid w:val="005727BC"/>
     <w:rsid w:val="00AD27D3"/>
+    <w:rsid w:val="00B24657"/>
     <w:rsid w:val="00D74346"/>
   </w:rsids>
   <m:mathPr>
@@ -8051,7 +8923,7 @@
 </file>
 
 <file path=customXml/itemProps2.xml><?xml version="1.0" encoding="utf-8"?>
-<ds:datastoreItem xmlns:ds="http://schemas.openxmlformats.org/officeDocument/2006/customXml" ds:itemID="{4A7425C5-1DAA-4A99-87EE-B0330000343E}">
+<ds:datastoreItem xmlns:ds="http://schemas.openxmlformats.org/officeDocument/2006/customXml" ds:itemID="{7BB1E6CC-726A-4668-B5F2-258FA37A8694}">
   <ds:schemaRefs>
     <ds:schemaRef ds:uri="http://schemas.openxmlformats.org/officeDocument/2006/bibliography"/>
   </ds:schemaRefs>

</xml_diff>